<commit_message>
More levels were added!
</commit_message>
<xml_diff>
--- a/Project_Manual_Zwetti.docx
+++ b/Project_Manual_Zwetti.docx
@@ -2,10 +2,14 @@
 <file path=word/document.xml><?xml version="1.0" encoding="utf-8"?>
 <w:document xmlns:wpc="http://schemas.microsoft.com/office/word/2010/wordprocessingCanvas" xmlns:cx="http://schemas.microsoft.com/office/drawing/2014/chartex" xmlns:cx1="http://schemas.microsoft.com/office/drawing/2015/9/8/chartex" xmlns:cx2="http://schemas.microsoft.com/office/drawing/2015/10/21/chartex" xmlns:cx3="http://schemas.microsoft.com/office/drawing/2016/5/9/chartex" xmlns:cx4="http://schemas.microsoft.com/office/drawing/2016/5/10/chartex" xmlns:cx5="http://schemas.microsoft.com/office/drawing/2016/5/11/chartex" xmlns:cx6="http://schemas.microsoft.com/office/drawing/2016/5/12/chartex" xmlns:cx7="http://schemas.microsoft.com/office/drawing/2016/5/13/chartex" xmlns:cx8="http://schemas.microsoft.com/office/drawing/2016/5/14/chartex" xmlns:mc="http://schemas.openxmlformats.org/markup-compatibility/2006" xmlns:aink="http://schemas.microsoft.com/office/drawing/2016/ink" xmlns:am3d="http://schemas.microsoft.com/office/drawing/2017/model3d" xmlns:o="urn:schemas-microsoft-com:office:office" xmlns:r="http://schemas.openxmlformats.org/officeDocument/2006/relationships" xmlns:m="http://schemas.openxmlformats.org/officeDocument/2006/math" xmlns:v="urn:schemas-microsoft-com:vml" xmlns:wp14="http://schemas.microsoft.com/office/word/2010/wordprocessingDrawing" xmlns:wp="http://schemas.openxmlformats.org/drawingml/2006/wordprocessingDrawing" xmlns:w10="urn:schemas-microsoft-com:office:word" xmlns:w="http://schemas.openxmlformats.org/wordprocessingml/2006/main" xmlns:w14="http://schemas.microsoft.com/office/word/2010/wordml" xmlns:w15="http://schemas.microsoft.com/office/word/2012/wordml" xmlns:w16cid="http://schemas.microsoft.com/office/word/2016/wordml/cid" xmlns:w16se="http://schemas.microsoft.com/office/word/2015/wordml/symex" xmlns:wpg="http://schemas.microsoft.com/office/word/2010/wordprocessingGroup" xmlns:wpi="http://schemas.microsoft.com/office/word/2010/wordprocessingInk" xmlns:wne="http://schemas.microsoft.com/office/word/2006/wordml" xmlns:wps="http://schemas.microsoft.com/office/word/2010/wordprocessingShape" mc:Ignorable="w14 w15 w16se w16cid wp14">
   <w:body>
+    <w:bookmarkStart w:id="0" w:name="_GoBack" w:displacedByCustomXml="next"/>
+    <w:bookmarkEnd w:id="0" w:displacedByCustomXml="next"/>
     <w:sdt>
       <w:sdtPr>
         <w:rPr>
+          <w:rFonts w:eastAsiaTheme="minorHAnsi"/>
           <w:sz w:val="2"/>
+          <w:lang w:eastAsia="en-US"/>
         </w:rPr>
         <w:id w:val="-1043434410"/>
         <w:docPartObj>
@@ -15,9 +19,7 @@
       </w:sdtPr>
       <w:sdtEndPr>
         <w:rPr>
-          <w:rFonts w:eastAsiaTheme="minorHAnsi"/>
           <w:sz w:val="22"/>
-          <w:lang w:eastAsia="en-US"/>
         </w:rPr>
       </w:sdtEndPr>
       <w:sdtContent>
@@ -822,7 +824,7 @@
               </mc:Choice>
               <mc:Fallback>
                 <w:pict>
-                  <v:group w14:anchorId="5F601296" id="Gruppe 2" o:spid="_x0000_s1026" style="position:absolute;margin-left:0;margin-top:0;width:432.65pt;height:448.55pt;z-index:-251656192;mso-width-percent:706;mso-height-percent:566;mso-left-percent:220;mso-top-percent:300;mso-position-horizontal-relative:page;mso-position-vertical-relative:page;mso-width-percent:706;mso-height-percent:566;mso-left-percent:220;mso-top-percent:300" coordsize="43291,44910" o:gfxdata="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">
+                  <v:group w14:anchorId="1D1DA33C" id="Gruppe 2" o:spid="_x0000_s1026" style="position:absolute;margin-left:0;margin-top:0;width:432.65pt;height:448.55pt;z-index:-251656192;mso-width-percent:706;mso-height-percent:566;mso-left-percent:220;mso-top-percent:300;mso-position-horizontal-relative:page;mso-position-vertical-relative:page;mso-width-percent:706;mso-height-percent:566;mso-left-percent:220;mso-top-percent:300" coordsize="43291,44910" o:gfxdata="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">
                     <o:lock v:ext="edit" aspectratio="t"/>
                     <v:shape id="Freihandform 64" o:spid="_x0000_s1027" style="position:absolute;left:15017;width:28274;height:28352;visibility:visible;mso-wrap-style:square;v-text-anchor:top" coordsize="1781,1786" o:gfxdata="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" path="m4,1786l,1782,1776,r5,5l4,1786xe" filled="f" stroked="f">
                       <v:path arrowok="t" o:connecttype="custom" o:connectlocs="6350,2835275;0,2828925;2819400,0;2827338,7938;6350,2835275" o:connectangles="0,0,0,0,0"/>
@@ -2441,19 +2443,223 @@
     </w:p>
     <w:p>
       <w:pPr>
-        <w:rPr>
+        <w:pStyle w:val="berschrift1"/>
+        <w:rPr>
+          <w:rStyle w:val="tlid-translation"/>
+          <w:sz w:val="56"/>
+          <w:szCs w:val="56"/>
+        </w:rPr>
+      </w:pPr>
+      <w:r>
+        <w:rPr>
+          <w:rStyle w:val="tlid-translation"/>
+          <w:sz w:val="56"/>
+          <w:szCs w:val="56"/>
+          <w:lang w:val="en"/>
+        </w:rPr>
+        <w:lastRenderedPageBreak/>
+        <w:t>Scrum planning</w:t>
+      </w:r>
+    </w:p>
+    <w:p>
+      <w:pPr>
+        <w:rPr>
+          <w:rStyle w:val="tlid-translation"/>
+          <w:sz w:val="56"/>
+          <w:szCs w:val="56"/>
+          <w:lang w:val="en"/>
+        </w:rPr>
+      </w:pPr>
+      <w:r>
+        <w:rPr>
+          <w:noProof/>
+        </w:rPr>
+        <w:drawing>
+          <wp:inline distT="0" distB="0" distL="0" distR="0" wp14:anchorId="41A54262" wp14:editId="4806FC83">
+            <wp:extent cx="5760720" cy="2529205"/>
+            <wp:effectExtent l="0" t="0" r="0" b="4445"/>
+            <wp:docPr id="2" name="Grafik 2"/>
+            <wp:cNvGraphicFramePr>
+              <a:graphicFrameLocks xmlns:a="http://schemas.openxmlformats.org/drawingml/2006/main" noChangeAspect="1"/>
+            </wp:cNvGraphicFramePr>
+            <a:graphic xmlns:a="http://schemas.openxmlformats.org/drawingml/2006/main">
+              <a:graphicData uri="http://schemas.openxmlformats.org/drawingml/2006/picture">
+                <pic:pic xmlns:pic="http://schemas.openxmlformats.org/drawingml/2006/picture">
+                  <pic:nvPicPr>
+                    <pic:cNvPr id="1" name=""/>
+                    <pic:cNvPicPr/>
+                  </pic:nvPicPr>
+                  <pic:blipFill>
+                    <a:blip r:embed="rId6"/>
+                    <a:stretch>
+                      <a:fillRect/>
+                    </a:stretch>
+                  </pic:blipFill>
+                  <pic:spPr>
+                    <a:xfrm>
+                      <a:off x="0" y="0"/>
+                      <a:ext cx="5760720" cy="2529205"/>
+                    </a:xfrm>
+                    <a:prstGeom prst="rect">
+                      <a:avLst/>
+                    </a:prstGeom>
+                  </pic:spPr>
+                </pic:pic>
+              </a:graphicData>
+            </a:graphic>
+          </wp:inline>
+        </w:drawing>
+      </w:r>
+    </w:p>
+    <w:p>
+      <w:pPr>
+        <w:rPr>
+          <w:rStyle w:val="tlid-translation"/>
+          <w:sz w:val="56"/>
+          <w:szCs w:val="56"/>
           <w:lang w:val="en"/>
         </w:rPr>
       </w:pPr>
     </w:p>
     <w:p>
       <w:pPr>
-        <w:rPr>
+        <w:pStyle w:val="berschrift1"/>
+        <w:rPr>
+          <w:rStyle w:val="tlid-translation"/>
+          <w:sz w:val="56"/>
+          <w:szCs w:val="56"/>
           <w:lang w:val="en"/>
         </w:rPr>
       </w:pPr>
-      <w:bookmarkStart w:id="0" w:name="_GoBack"/>
-      <w:bookmarkEnd w:id="0"/>
+      <w:r>
+        <w:rPr>
+          <w:rStyle w:val="tlid-translation"/>
+          <w:sz w:val="56"/>
+          <w:szCs w:val="56"/>
+          <w:lang w:val="en"/>
+        </w:rPr>
+        <w:t>Class Description</w:t>
+      </w:r>
+    </w:p>
+    <w:p>
+      <w:pPr>
+        <w:pStyle w:val="berschrift1"/>
+        <w:rPr>
+          <w:rStyle w:val="tlid-translation"/>
+          <w:sz w:val="56"/>
+          <w:szCs w:val="56"/>
+          <w:lang w:val="en"/>
+        </w:rPr>
+      </w:pPr>
+      <w:r>
+        <w:rPr>
+          <w:rStyle w:val="tlid-translation"/>
+          <w:sz w:val="56"/>
+          <w:szCs w:val="56"/>
+          <w:lang w:val="en"/>
+        </w:rPr>
+        <w:br w:type="page"/>
+      </w:r>
+    </w:p>
+    <w:p>
+      <w:pPr>
+        <w:pStyle w:val="berschrift1"/>
+        <w:rPr>
+          <w:rStyle w:val="tlid-translation"/>
+          <w:sz w:val="56"/>
+          <w:szCs w:val="56"/>
+          <w:lang w:val="en"/>
+        </w:rPr>
+      </w:pPr>
+      <w:r>
+        <w:rPr>
+          <w:rStyle w:val="tlid-translation"/>
+          <w:sz w:val="56"/>
+          <w:szCs w:val="56"/>
+          <w:lang w:val="en"/>
+        </w:rPr>
+        <w:lastRenderedPageBreak/>
+        <w:t>P</w:t>
+      </w:r>
+      <w:r>
+        <w:rPr>
+          <w:rStyle w:val="tlid-translation"/>
+          <w:sz w:val="56"/>
+          <w:szCs w:val="56"/>
+          <w:lang w:val="en"/>
+        </w:rPr>
+        <w:t xml:space="preserve">roject </w:t>
+      </w:r>
+      <w:r>
+        <w:rPr>
+          <w:rStyle w:val="tlid-translation"/>
+          <w:sz w:val="56"/>
+          <w:szCs w:val="56"/>
+          <w:lang w:val="en"/>
+        </w:rPr>
+        <w:t>Tests</w:t>
+      </w:r>
+    </w:p>
+    <w:p>
+      <w:pPr>
+        <w:rPr>
+          <w:lang w:val="en"/>
+        </w:rPr>
+      </w:pPr>
+    </w:p>
+    <w:p>
+      <w:pPr>
+        <w:rPr>
+          <w:lang w:val="en"/>
+        </w:rPr>
+      </w:pPr>
+      <w:r>
+        <w:rPr>
+          <w:noProof/>
+        </w:rPr>
+        <w:drawing>
+          <wp:inline distT="0" distB="0" distL="0" distR="0" wp14:anchorId="476B9B4C" wp14:editId="7FEFB039">
+            <wp:extent cx="4856583" cy="4526280"/>
+            <wp:effectExtent l="0" t="0" r="1270" b="7620"/>
+            <wp:docPr id="1" name="Grafik 1"/>
+            <wp:cNvGraphicFramePr>
+              <a:graphicFrameLocks xmlns:a="http://schemas.openxmlformats.org/drawingml/2006/main" noChangeAspect="1"/>
+            </wp:cNvGraphicFramePr>
+            <a:graphic xmlns:a="http://schemas.openxmlformats.org/drawingml/2006/main">
+              <a:graphicData uri="http://schemas.openxmlformats.org/drawingml/2006/picture">
+                <pic:pic xmlns:pic="http://schemas.openxmlformats.org/drawingml/2006/picture">
+                  <pic:nvPicPr>
+                    <pic:cNvPr id="1" name=""/>
+                    <pic:cNvPicPr/>
+                  </pic:nvPicPr>
+                  <pic:blipFill>
+                    <a:blip r:embed="rId7"/>
+                    <a:stretch>
+                      <a:fillRect/>
+                    </a:stretch>
+                  </pic:blipFill>
+                  <pic:spPr>
+                    <a:xfrm>
+                      <a:off x="0" y="0"/>
+                      <a:ext cx="4860728" cy="4530143"/>
+                    </a:xfrm>
+                    <a:prstGeom prst="rect">
+                      <a:avLst/>
+                    </a:prstGeom>
+                  </pic:spPr>
+                </pic:pic>
+              </a:graphicData>
+            </a:graphic>
+          </wp:inline>
+        </w:drawing>
+      </w:r>
+    </w:p>
+    <w:p>
+      <w:pPr>
+        <w:rPr>
+          <w:lang w:val="en"/>
+        </w:rPr>
+      </w:pPr>
     </w:p>
     <w:sectPr>
       <w:pgSz w:w="11906" w:h="16838"/>
@@ -2714,6 +2920,7 @@
     <w:lsdException w:name="HTML Sample" w:semiHidden="1" w:unhideWhenUsed="1"/>
     <w:lsdException w:name="HTML Typewriter" w:semiHidden="1" w:unhideWhenUsed="1"/>
     <w:lsdException w:name="HTML Variable" w:semiHidden="1" w:unhideWhenUsed="1"/>
+    <w:lsdException w:name="Normal Table" w:semiHidden="1" w:unhideWhenUsed="1"/>
     <w:lsdException w:name="annotation subject" w:semiHidden="1" w:unhideWhenUsed="1"/>
     <w:lsdException w:name="No List" w:semiHidden="1" w:unhideWhenUsed="1"/>
     <w:lsdException w:name="Outline List 1" w:semiHidden="1" w:unhideWhenUsed="1"/>
@@ -2760,8 +2967,10 @@
     <w:lsdException w:name="Table Subtle 2" w:semiHidden="1" w:unhideWhenUsed="1"/>
     <w:lsdException w:name="Table Web 1" w:semiHidden="1" w:unhideWhenUsed="1"/>
     <w:lsdException w:name="Table Web 2" w:semiHidden="1" w:unhideWhenUsed="1"/>
+    <w:lsdException w:name="Table Web 3" w:semiHidden="1" w:unhideWhenUsed="1"/>
     <w:lsdException w:name="Balloon Text" w:semiHidden="1" w:unhideWhenUsed="1"/>
     <w:lsdException w:name="Table Grid" w:uiPriority="39"/>
+    <w:lsdException w:name="Table Theme" w:semiHidden="1" w:unhideWhenUsed="1"/>
     <w:lsdException w:name="Placeholder Text" w:semiHidden="1"/>
     <w:lsdException w:name="No Spacing" w:uiPriority="1" w:qFormat="1"/>
     <w:lsdException w:name="Light Shading" w:uiPriority="60"/>
@@ -3346,7 +3555,7 @@
 </file>
 
 <file path=customXml/itemProps1.xml><?xml version="1.0" encoding="utf-8"?>
-<ds:datastoreItem xmlns:ds="http://schemas.openxmlformats.org/officeDocument/2006/customXml" ds:itemID="{1002980F-13D2-4292-AE18-2F0010F700DC}">
+<ds:datastoreItem xmlns:ds="http://schemas.openxmlformats.org/officeDocument/2006/customXml" ds:itemID="{A1C2310A-7378-416C-AD1C-360E5E49AAAF}">
   <ds:schemaRefs>
     <ds:schemaRef ds:uri="http://schemas.openxmlformats.org/officeDocument/2006/bibliography"/>
   </ds:schemaRefs>

</xml_diff>